<commit_message>
doku vom letzten semester anpassungen
</commit_message>
<xml_diff>
--- a/Numerik/doc/Numerik.docx
+++ b/Numerik/doc/Numerik.docx
@@ -3,6 +3,347 @@
 <w:document xmlns:wpc="http://schemas.microsoft.com/office/word/2010/wordprocessingCanvas" xmlns:mc="http://schemas.openxmlformats.org/markup-compatibility/2006" xmlns:o="urn:schemas-microsoft-com:office:office" xmlns:r="http://schemas.openxmlformats.org/officeDocument/2006/relationships" xmlns:m="http://schemas.openxmlformats.org/officeDocument/2006/math" xmlns:v="urn:schemas-microsoft-com:vml" xmlns:wp14="http://schemas.microsoft.com/office/word/2010/wordprocessingDrawing" xmlns:wp="http://schemas.openxmlformats.org/drawingml/2006/wordprocessingDrawing" xmlns:w10="urn:schemas-microsoft-com:office:word" xmlns:w="http://schemas.openxmlformats.org/wordprocessingml/2006/main" xmlns:w14="http://schemas.microsoft.com/office/word/2010/wordml" xmlns:w15="http://schemas.microsoft.com/office/word/2012/wordml" xmlns:wpg="http://schemas.microsoft.com/office/word/2010/wordprocessingGroup" xmlns:wpi="http://schemas.microsoft.com/office/word/2010/wordprocessingInk" xmlns:wne="http://schemas.microsoft.com/office/word/2006/wordml" xmlns:wps="http://schemas.microsoft.com/office/word/2010/wordprocessingShape" mc:Ignorable="w14 w15 wp14">
   <w:body>
     <w:p>
+      <w:pPr>
+        <w:spacing w:line="276" w:lineRule="auto"/>
+        <w:rPr>
+          <w:rFonts w:cs="Arial"/>
+        </w:rPr>
+      </w:pPr>
+    </w:p>
+    <w:p>
+      <w:pPr>
+        <w:spacing w:line="276" w:lineRule="auto"/>
+        <w:jc w:val="center"/>
+        <w:rPr>
+          <w:rFonts w:cs="Arial"/>
+        </w:rPr>
+      </w:pPr>
+      <w:r>
+        <w:rPr>
+          <w:rFonts w:cs="Arial"/>
+        </w:rPr>
+        <w:t>Berufsakademie Sachsen</w:t>
+      </w:r>
+    </w:p>
+    <w:p>
+      <w:pPr>
+        <w:spacing w:line="276" w:lineRule="auto"/>
+        <w:jc w:val="center"/>
+        <w:rPr>
+          <w:rFonts w:cs="Arial"/>
+        </w:rPr>
+      </w:pPr>
+      <w:r>
+        <w:rPr>
+          <w:rFonts w:cs="Arial"/>
+        </w:rPr>
+        <w:t>Staatliche Studienakademie Leipzig</w:t>
+      </w:r>
+    </w:p>
+    <w:p>
+      <w:pPr>
+        <w:spacing w:line="276" w:lineRule="auto"/>
+        <w:rPr>
+          <w:rFonts w:cs="Arial"/>
+        </w:rPr>
+      </w:pPr>
+    </w:p>
+    <w:p>
+      <w:pPr>
+        <w:spacing w:line="276" w:lineRule="auto"/>
+        <w:rPr>
+          <w:rFonts w:cs="Arial"/>
+        </w:rPr>
+      </w:pPr>
+    </w:p>
+    <w:p>
+      <w:pPr>
+        <w:spacing w:line="276" w:lineRule="auto"/>
+        <w:rPr>
+          <w:rFonts w:cs="Arial"/>
+        </w:rPr>
+      </w:pPr>
+    </w:p>
+    <w:p>
+      <w:pPr>
+        <w:spacing w:line="276" w:lineRule="auto"/>
+        <w:rPr>
+          <w:rFonts w:cs="Arial"/>
+        </w:rPr>
+      </w:pPr>
+    </w:p>
+    <w:p>
+      <w:pPr>
+        <w:spacing w:line="276" w:lineRule="auto"/>
+        <w:rPr>
+          <w:rFonts w:cs="Arial"/>
+        </w:rPr>
+      </w:pPr>
+    </w:p>
+    <w:p>
+      <w:pPr>
+        <w:spacing w:line="276" w:lineRule="auto"/>
+        <w:jc w:val="center"/>
+        <w:rPr>
+          <w:rFonts w:cs="Arial"/>
+          <w:b/>
+          <w:sz w:val="28"/>
+        </w:rPr>
+      </w:pPr>
+      <w:r>
+        <w:rPr>
+          <w:rFonts w:cs="Arial"/>
+          <w:b/>
+          <w:sz w:val="28"/>
+        </w:rPr>
+        <w:t>Randwertprobleme für Differentialgleichungen 2. Ordnung</w:t>
+      </w:r>
+    </w:p>
+    <w:p>
+      <w:pPr>
+        <w:spacing w:line="276" w:lineRule="auto"/>
+        <w:rPr>
+          <w:rFonts w:cs="Arial"/>
+        </w:rPr>
+      </w:pPr>
+    </w:p>
+    <w:p>
+      <w:pPr>
+        <w:spacing w:line="276" w:lineRule="auto"/>
+        <w:rPr>
+          <w:rFonts w:cs="Arial"/>
+        </w:rPr>
+      </w:pPr>
+    </w:p>
+    <w:p>
+      <w:pPr>
+        <w:spacing w:line="276" w:lineRule="auto"/>
+        <w:rPr>
+          <w:rFonts w:cs="Arial"/>
+        </w:rPr>
+      </w:pPr>
+    </w:p>
+    <w:p>
+      <w:pPr>
+        <w:spacing w:line="276" w:lineRule="auto"/>
+        <w:rPr>
+          <w:rFonts w:cs="Arial"/>
+        </w:rPr>
+      </w:pPr>
+    </w:p>
+    <w:p>
+      <w:pPr>
+        <w:spacing w:line="276" w:lineRule="auto"/>
+        <w:rPr>
+          <w:rFonts w:cs="Arial"/>
+        </w:rPr>
+      </w:pPr>
+    </w:p>
+    <w:p>
+      <w:pPr>
+        <w:spacing w:line="276" w:lineRule="auto"/>
+        <w:rPr>
+          <w:rFonts w:cs="Arial"/>
+        </w:rPr>
+      </w:pPr>
+    </w:p>
+    <w:p>
+      <w:pPr>
+        <w:spacing w:line="276" w:lineRule="auto"/>
+        <w:rPr>
+          <w:rFonts w:cs="Arial"/>
+        </w:rPr>
+      </w:pPr>
+    </w:p>
+    <w:p>
+      <w:pPr>
+        <w:spacing w:line="276" w:lineRule="auto"/>
+        <w:rPr>
+          <w:rFonts w:cs="Arial"/>
+        </w:rPr>
+      </w:pPr>
+    </w:p>
+    <w:p>
+      <w:pPr>
+        <w:spacing w:line="276" w:lineRule="auto"/>
+        <w:rPr>
+          <w:rFonts w:cs="Arial"/>
+        </w:rPr>
+      </w:pPr>
+    </w:p>
+    <w:p>
+      <w:pPr>
+        <w:spacing w:line="276" w:lineRule="auto"/>
+        <w:rPr>
+          <w:rFonts w:cs="Arial"/>
+        </w:rPr>
+      </w:pPr>
+    </w:p>
+    <w:p>
+      <w:pPr>
+        <w:spacing w:line="276" w:lineRule="auto"/>
+        <w:rPr>
+          <w:rFonts w:cs="Arial"/>
+        </w:rPr>
+      </w:pPr>
+    </w:p>
+    <w:p>
+      <w:pPr>
+        <w:spacing w:line="276" w:lineRule="auto"/>
+        <w:rPr>
+          <w:rFonts w:cs="Arial"/>
+        </w:rPr>
+      </w:pPr>
+    </w:p>
+    <w:p>
+      <w:pPr>
+        <w:spacing w:line="276" w:lineRule="auto"/>
+        <w:rPr>
+          <w:rFonts w:cs="Arial"/>
+        </w:rPr>
+      </w:pPr>
+    </w:p>
+    <w:p>
+      <w:pPr>
+        <w:spacing w:line="276" w:lineRule="auto"/>
+        <w:rPr>
+          <w:rFonts w:cs="Arial"/>
+        </w:rPr>
+      </w:pPr>
+    </w:p>
+    <w:p>
+      <w:pPr>
+        <w:spacing w:line="276" w:lineRule="auto"/>
+        <w:rPr>
+          <w:rFonts w:cs="Arial"/>
+        </w:rPr>
+      </w:pPr>
+      <w:r>
+        <w:rPr>
+          <w:rFonts w:cs="Arial"/>
+        </w:rPr>
+        <w:t>Eingereicht von:</w:t>
+      </w:r>
+      <w:r>
+        <w:rPr>
+          <w:rFonts w:cs="Arial"/>
+        </w:rPr>
+        <w:tab/>
+        <w:t>Matthias Thurow</w:t>
+      </w:r>
+    </w:p>
+    <w:p>
+      <w:pPr>
+        <w:spacing w:line="276" w:lineRule="auto"/>
+        <w:rPr>
+          <w:rFonts w:cs="Arial"/>
+        </w:rPr>
+      </w:pPr>
+      <w:r>
+        <w:rPr>
+          <w:rFonts w:cs="Arial"/>
+        </w:rPr>
+        <w:tab/>
+      </w:r>
+      <w:r>
+        <w:rPr>
+          <w:rFonts w:cs="Arial"/>
+        </w:rPr>
+        <w:tab/>
+      </w:r>
+      <w:r>
+        <w:rPr>
+          <w:rFonts w:cs="Arial"/>
+        </w:rPr>
+        <w:tab/>
+        <w:t>CS13-2</w:t>
+      </w:r>
+    </w:p>
+    <w:p>
+      <w:pPr>
+        <w:spacing w:line="276" w:lineRule="auto"/>
+        <w:rPr>
+          <w:rFonts w:cs="Arial"/>
+        </w:rPr>
+      </w:pPr>
+    </w:p>
+    <w:p>
+      <w:pPr>
+        <w:spacing w:line="276" w:lineRule="auto"/>
+        <w:rPr>
+          <w:rFonts w:cs="Arial"/>
+        </w:rPr>
+      </w:pPr>
+      <w:r>
+        <w:rPr>
+          <w:rFonts w:cs="Arial"/>
+        </w:rPr>
+        <w:tab/>
+      </w:r>
+      <w:r>
+        <w:rPr>
+          <w:rFonts w:cs="Arial"/>
+        </w:rPr>
+        <w:tab/>
+      </w:r>
+      <w:r>
+        <w:rPr>
+          <w:rFonts w:cs="Arial"/>
+        </w:rPr>
+        <w:tab/>
+        <w:t>Sebastian Wolff</w:t>
+      </w:r>
+    </w:p>
+    <w:p>
+      <w:pPr>
+        <w:spacing w:line="276" w:lineRule="auto"/>
+        <w:ind w:left="1416" w:firstLine="708"/>
+        <w:rPr>
+          <w:rFonts w:cs="Arial"/>
+        </w:rPr>
+      </w:pPr>
+      <w:r>
+        <w:rPr>
+          <w:rFonts w:cs="Arial"/>
+        </w:rPr>
+        <w:t>CS13-1</w:t>
+      </w:r>
+    </w:p>
+    <w:p>
+      <w:pPr>
+        <w:spacing w:line="276" w:lineRule="auto"/>
+        <w:rPr>
+          <w:rFonts w:cs="Arial"/>
+        </w:rPr>
+      </w:pPr>
+    </w:p>
+    <w:p>
+      <w:r>
+        <w:br w:type="page"/>
+      </w:r>
+    </w:p>
+    <w:p>
+      <w:r>
+        <w:lastRenderedPageBreak/>
+        <w:br w:type="page"/>
+      </w:r>
+    </w:p>
+    <w:p>
+      <w:pPr>
+        <w:pStyle w:val="berschrift1"/>
+        <w:rPr>
+          <w:color w:val="auto"/>
+        </w:rPr>
+      </w:pPr>
+      <w:r>
+        <w:rPr>
+          <w:color w:val="auto"/>
+        </w:rPr>
+        <w:lastRenderedPageBreak/>
+        <w:t>Verbale Erklärung</w:t>
+      </w:r>
+    </w:p>
+    <w:p>
       <w:r>
         <w:t>Zu Beginn werden zwei Objekte erzeugt. Das erste Objekt beinhaltet den Runge-</w:t>
       </w:r>
@@ -12,10 +353,27 @@
       </w:r>
       <w:proofErr w:type="spellEnd"/>
       <w:r>
-        <w:t xml:space="preserve"> Algorithmus und hat daher auch diesen Namen. Das zweite Objekt dient später dazu, um ein AWP in ein RWP umzuwandeln.  Nach einigen Standardinformationen die das Programm ausgibt werden nun zwei Arrays vom Typ double erzeugt. Dies geschieht durch die Methode </w:t>
+        <w:t xml:space="preserve"> Algorithmus und hat daher auch diesen Namen. Das zweite Objekt dient später dazu, um </w:t>
+      </w:r>
+      <w:r>
+        <w:t>zwei</w:t>
+      </w:r>
+      <w:r>
+        <w:t xml:space="preserve"> </w:t>
       </w:r>
       <w:proofErr w:type="spellStart"/>
       <w:r>
+        <w:t>AWP</w:t>
+      </w:r>
+      <w:r>
+        <w:t>‘s</w:t>
+      </w:r>
+      <w:proofErr w:type="spellEnd"/>
+      <w:r>
+        <w:t xml:space="preserve"> in ein RWP umzuwandeln.  Nach einigen Standardinformationen die das Programm ausgibt werden nun zwei Arrays vom Typ double erzeugt. Dies geschieht durch die Methode </w:t>
+      </w:r>
+      <w:proofErr w:type="spellStart"/>
+      <w:r>
         <w:t>rungeKutta</w:t>
       </w:r>
       <w:proofErr w:type="spellEnd"/>
@@ -25,136 +383,196 @@
     </w:p>
     <w:p>
       <w:r>
-        <w:t>Für den Methodenaufruf werden drei Parameter benötigt</w:t>
-      </w:r>
-      <w:r>
-        <w:t xml:space="preserve">. Der erste Parameter gibt den Y-Wert bei y(0) an. Der Zweite Parameter ist ein Zielwert der mindestens erreicht werden soll. Hierbei muss der Wert jedoch größer sein als der Wert des vorherigen Parameters. Der letzte Parameter gibt an welches AWP man zurückbekommen möchte. Da das Problem auf zwei </w:t>
-      </w:r>
-      <w:proofErr w:type="spellStart"/>
-      <w:r>
-        <w:t>AWP’s</w:t>
-      </w:r>
-      <w:proofErr w:type="spellEnd"/>
-      <w:r>
-        <w:t xml:space="preserve"> reduziert wird kann man zwischen den Werten 1 und 2 wählen. Dieser Parameter war notwendig, da wir die Funktionen fest codiert haben und entschieden werden muss für welche Funktion der Runge-</w:t>
-      </w:r>
-      <w:proofErr w:type="spellStart"/>
-      <w:r>
-        <w:t>Kutta</w:t>
-      </w:r>
-      <w:proofErr w:type="spellEnd"/>
-      <w:r>
-        <w:t xml:space="preserve"> Algorithmus ausgeführt werden soll. </w:t>
-      </w:r>
-    </w:p>
-    <w:p>
-      <w:r>
-        <w:t xml:space="preserve">In der Methode </w:t>
-      </w:r>
-      <w:proofErr w:type="spellStart"/>
-      <w:r>
-        <w:t>rungeKutta</w:t>
-      </w:r>
-      <w:proofErr w:type="spellEnd"/>
-      <w:r>
-        <w:t xml:space="preserve"> </w:t>
-      </w:r>
-      <w:r>
-        <w:t>wird auch zunächst ein Array initialisiert um die Werte später wie gefordert als Wertetabelle ausgeben zu können. Danach werden die Anfangswerte von x und y gesetzt. Der Anfangswert von y wurde wie bereits erwähnt als Methodenparameter übergeben,</w:t>
-      </w:r>
-      <w:r>
-        <w:t xml:space="preserve"> der Startwert von x beträgt 0.</w:t>
-      </w:r>
-    </w:p>
-    <w:p>
-      <w:r>
-        <w:t>Nun wird mithilfe des dritten Methodenparameters entschieden auf welche Funktion das Runge-</w:t>
-      </w:r>
-      <w:proofErr w:type="spellStart"/>
-      <w:r>
-        <w:t>Kutta</w:t>
-      </w:r>
-      <w:proofErr w:type="spellEnd"/>
-      <w:r>
-        <w:t xml:space="preserve"> Verfahren angewendet werden soll.</w:t>
-      </w:r>
-      <w:r>
-        <w:t xml:space="preserve"> Daraufhin wird dann solange das Verfahren durchgeführt bis der Zielwert erreicht wurde. Als Zielwert wurde hier „10 x Zielwert“ angegeben, da die Schrittweite 0.1 beträgt (10 x 0.1 = 1). Zum Schluss wird das gesamte Array zurückgegeben.</w:t>
-      </w:r>
-    </w:p>
-    <w:p>
-      <w:r>
-        <w:t>Die Methoden f1 und f2 beinhalten die genutzten Funktionen für das Runge-</w:t>
-      </w:r>
-      <w:proofErr w:type="spellStart"/>
-      <w:r>
-        <w:t>Kutta</w:t>
-      </w:r>
-      <w:proofErr w:type="spellEnd"/>
-      <w:r>
-        <w:t xml:space="preserve"> verfahren.</w:t>
-      </w:r>
-    </w:p>
-    <w:p>
-      <w:r>
-        <w:t>Nachdem die beiden Arrays y1 und y2 durch das Runge-</w:t>
-      </w:r>
-      <w:proofErr w:type="spellStart"/>
-      <w:r>
-        <w:t>Kutta</w:t>
-      </w:r>
-      <w:proofErr w:type="spellEnd"/>
-      <w:r>
-        <w:t xml:space="preserve"> Verfahren mit Werten gefüllt worden sind, werden nun die beiden Anfangswertprobleme auf ein Randwertproblem reduziert. Dafür wird die </w:t>
-      </w:r>
-      <w:r>
-        <w:t xml:space="preserve">als erstes die </w:t>
-      </w:r>
-      <w:r>
-        <w:t xml:space="preserve">Methode </w:t>
-      </w:r>
-      <w:proofErr w:type="spellStart"/>
-      <w:r>
-        <w:t>calculateC</w:t>
-      </w:r>
-      <w:proofErr w:type="spellEnd"/>
-      <w:r>
-        <w:t xml:space="preserve"> an der </w:t>
-      </w:r>
-      <w:r>
-        <w:t xml:space="preserve">Hilfsklasse </w:t>
-      </w:r>
-      <w:proofErr w:type="spellStart"/>
-      <w:r>
-        <w:t>AwpToRwp</w:t>
-      </w:r>
-      <w:proofErr w:type="spellEnd"/>
-      <w:r>
-        <w:t xml:space="preserve"> aufgerufen um die Konstante [BITTE NOCH ERGÄNZEN] zu berechnen. Anschließend werden die Probleme reduziert indem die Methode </w:t>
-      </w:r>
-      <w:proofErr w:type="spellStart"/>
-      <w:r>
-        <w:t>toRwp</w:t>
-      </w:r>
-      <w:proofErr w:type="spellEnd"/>
-      <w:r>
-        <w:t xml:space="preserve"> aufgerufen wird. </w:t>
-      </w:r>
-    </w:p>
-    <w:p>
-      <w:r>
-        <w:t>Diese Methode erwartet wieder drei Parameter. Die ersten beiden Parameter sind die Arrays welche man vom Runge-</w:t>
-      </w:r>
-      <w:proofErr w:type="spellStart"/>
-      <w:r>
-        <w:t>Kutta</w:t>
-      </w:r>
-      <w:proofErr w:type="spellEnd"/>
-      <w:r>
-        <w:t xml:space="preserve"> Verfahren erhalten hat. Der letzte Parameter ist die eben genannte Konstante.</w:t>
+        <w:t xml:space="preserve">Für den Methodenaufruf werden </w:t>
+      </w:r>
+      <w:r>
+        <w:t>fünf</w:t>
+      </w:r>
+      <w:r>
+        <w:t xml:space="preserve"> Parameter benötigt</w:t>
+      </w:r>
+      <w:r>
+        <w:t>. Der erste Parameter gibt den Y-Wert bei y(0) an</w:t>
+      </w:r>
+      <w:r>
+        <w:t>, der zweite den Funktionswert für y‘(0).</w:t>
+      </w:r>
+      <w:r>
+        <w:t xml:space="preserve"> Der </w:t>
+      </w:r>
+      <w:r>
+        <w:t>dritte</w:t>
+      </w:r>
+      <w:r>
+        <w:t xml:space="preserve"> Parameter ist ein Zielwert der mindestens erreicht werden soll. Hierbei muss der Wert jedoch größer sein als der Wert des </w:t>
+      </w:r>
+      <w:r>
+        <w:t>ersten</w:t>
+      </w:r>
+      <w:r>
+        <w:t xml:space="preserve"> Parameters. </w:t>
+      </w:r>
+      <w:r>
+        <w:t xml:space="preserve">Der vierte Parameter gibt die genutzte Schrittweite an, die benutz wird, welche jedoch dann auch überall übereinstimmen muss. </w:t>
       </w:r>
       <w:bookmarkStart w:id="0" w:name="_GoBack"/>
       <w:bookmarkEnd w:id="0"/>
+      <w:r>
+        <w:t xml:space="preserve">Der letzte Parameter gibt an welches AWP man zurückbekommen möchte. Da das Problem auf zwei </w:t>
+      </w:r>
+      <w:proofErr w:type="spellStart"/>
+      <w:r>
+        <w:t>AWP’s</w:t>
+      </w:r>
+      <w:proofErr w:type="spellEnd"/>
+      <w:r>
+        <w:t xml:space="preserve"> reduziert wird kann man zwischen den Werten 1 und 2 wählen. Dieser Parameter war notwendig, da wir die Funktionen fest codiert haben und entschieden werden muss für welche Funktion der Runge-</w:t>
+      </w:r>
+      <w:proofErr w:type="spellStart"/>
+      <w:r>
+        <w:t>Kutta</w:t>
+      </w:r>
+      <w:proofErr w:type="spellEnd"/>
+      <w:r>
+        <w:t xml:space="preserve"> Algorithmus ausgeführt werden soll. </w:t>
+      </w:r>
+    </w:p>
+    <w:p>
+      <w:r>
+        <w:t xml:space="preserve">In der Methode </w:t>
+      </w:r>
+      <w:proofErr w:type="spellStart"/>
+      <w:r>
+        <w:t>rungeKutta</w:t>
+      </w:r>
+      <w:proofErr w:type="spellEnd"/>
+      <w:r>
+        <w:t xml:space="preserve"> </w:t>
+      </w:r>
+      <w:r>
+        <w:t>wird auch zunächst ein Array initialisiert um die Werte später wie gefordert als Wertetabelle ausgeben zu können. Danach werden die Anfangswerte von x und y gesetzt. Der Anfangswert von y wurde wie bereits erwähnt als Methodenparameter übergeben,</w:t>
+      </w:r>
+      <w:r>
+        <w:t xml:space="preserve"> der Startwert von x beträgt 0.</w:t>
+      </w:r>
+    </w:p>
+    <w:p>
+      <w:r>
+        <w:t>Nun wird mithilfe des dritten Methodenparameters entschieden auf welche Funktion das Runge-</w:t>
+      </w:r>
+      <w:proofErr w:type="spellStart"/>
+      <w:r>
+        <w:t>Kutta</w:t>
+      </w:r>
+      <w:proofErr w:type="spellEnd"/>
+      <w:r>
+        <w:t xml:space="preserve"> Verfahren angewendet werden soll.</w:t>
+      </w:r>
+      <w:r>
+        <w:t xml:space="preserve"> Daraufhin wird dann solange das Verfahren durchgeführt bis der Zielwert erreicht wurde. Als Zielwert wurde hier „10 x Zielwert“ angegeben, da die Schrittweite 0.1 beträgt (10 x 0.1 = 1). Zum Schluss wird das gesamte Array zurückgegeben.</w:t>
+      </w:r>
+    </w:p>
+    <w:p>
+      <w:r>
+        <w:t>Die Methoden f1 und f2 beinhalten die genutzten Funktionen für das Runge-</w:t>
+      </w:r>
+      <w:proofErr w:type="spellStart"/>
+      <w:r>
+        <w:t>Kutta</w:t>
+      </w:r>
+      <w:proofErr w:type="spellEnd"/>
+      <w:r>
+        <w:t xml:space="preserve"> verfahren.</w:t>
+      </w:r>
+    </w:p>
+    <w:p>
+      <w:r>
+        <w:t>Nachdem die beiden Arrays y1 und y2 durch das Runge-</w:t>
+      </w:r>
+      <w:proofErr w:type="spellStart"/>
+      <w:r>
+        <w:t>Kutta</w:t>
+      </w:r>
+      <w:proofErr w:type="spellEnd"/>
+      <w:r>
+        <w:t xml:space="preserve"> Verfahren mit Werten gefüllt worden sind, werden nun die beiden Anfangswertprobleme auf ein Randwertproblem reduziert. Dafür wird die </w:t>
+      </w:r>
+      <w:r>
+        <w:t xml:space="preserve">als erstes die </w:t>
+      </w:r>
+      <w:r>
+        <w:t xml:space="preserve">Methode </w:t>
+      </w:r>
+      <w:proofErr w:type="spellStart"/>
+      <w:r>
+        <w:t>calculateC</w:t>
+      </w:r>
+      <w:proofErr w:type="spellEnd"/>
+      <w:r>
+        <w:t xml:space="preserve"> an der </w:t>
+      </w:r>
+      <w:r>
+        <w:t xml:space="preserve">Hilfsklasse </w:t>
+      </w:r>
+      <w:proofErr w:type="spellStart"/>
+      <w:r>
+        <w:t>AwpToRwp</w:t>
+      </w:r>
+      <w:proofErr w:type="spellEnd"/>
+      <w:r>
+        <w:t xml:space="preserve"> aufgerufen um die Konstante [BITTE NOCH ERGÄNZEN] zu berechnen. Anschließend werden die Probleme reduziert indem die Methode </w:t>
+      </w:r>
+      <w:proofErr w:type="spellStart"/>
+      <w:r>
+        <w:t>toRwp</w:t>
+      </w:r>
+      <w:proofErr w:type="spellEnd"/>
+      <w:r>
+        <w:t xml:space="preserve"> aufgerufen wird. </w:t>
+      </w:r>
+    </w:p>
+    <w:p>
+      <w:r>
+        <w:t>Diese Methode erwartet wieder drei Parameter. Die ersten beiden Parameter sind die Arrays welche man vom Runge-</w:t>
+      </w:r>
+      <w:proofErr w:type="spellStart"/>
+      <w:r>
+        <w:t>Kutta</w:t>
+      </w:r>
+      <w:proofErr w:type="spellEnd"/>
+      <w:r>
+        <w:t xml:space="preserve"> Verfahren erhalten hat. Der letzte Parameter ist die eben genannte Konstante.</w:t>
+      </w:r>
+    </w:p>
+    <w:p/>
+    <w:p>
+      <w:pPr>
+        <w:pStyle w:val="berschrift1"/>
+        <w:rPr>
+          <w:color w:val="auto"/>
+        </w:rPr>
+      </w:pPr>
+      <w:r>
+        <w:rPr>
+          <w:color w:val="auto"/>
+        </w:rPr>
+        <w:t>Aufteilung Programmierung</w:t>
+      </w:r>
+    </w:p>
+    <w:p/>
+    <w:p>
+      <w:pPr>
+        <w:pStyle w:val="berschrift1"/>
+        <w:rPr>
+          <w:color w:val="auto"/>
+        </w:rPr>
+      </w:pPr>
+      <w:r>
+        <w:rPr>
+          <w:color w:val="auto"/>
+        </w:rPr>
+        <w:t>Programmausgabe</w:t>
+      </w:r>
     </w:p>
     <w:sectPr>
       <w:pgSz w:w="11906" w:h="16838"/>
@@ -560,6 +978,27 @@
     <w:name w:val="Normal"/>
     <w:qFormat/>
   </w:style>
+  <w:style w:type="paragraph" w:styleId="berschrift1">
+    <w:name w:val="heading 1"/>
+    <w:basedOn w:val="Standard"/>
+    <w:next w:val="Standard"/>
+    <w:link w:val="berschrift1Zchn"/>
+    <w:uiPriority w:val="9"/>
+    <w:qFormat/>
+    <w:rsid w:val="009406DE"/>
+    <w:pPr>
+      <w:keepNext/>
+      <w:keepLines/>
+      <w:spacing w:before="240" w:after="0"/>
+      <w:outlineLvl w:val="0"/>
+    </w:pPr>
+    <w:rPr>
+      <w:rFonts w:asciiTheme="majorHAnsi" w:eastAsiaTheme="majorEastAsia" w:hAnsiTheme="majorHAnsi" w:cstheme="majorBidi"/>
+      <w:color w:val="2E74B5" w:themeColor="accent1" w:themeShade="BF"/>
+      <w:sz w:val="32"/>
+      <w:szCs w:val="32"/>
+    </w:rPr>
+  </w:style>
   <w:style w:type="character" w:default="1" w:styleId="Absatz-Standardschriftart">
     <w:name w:val="Default Paragraph Font"/>
     <w:uiPriority w:val="1"/>
@@ -586,6 +1025,19 @@
     <w:uiPriority w:val="99"/>
     <w:semiHidden/>
     <w:unhideWhenUsed/>
+  </w:style>
+  <w:style w:type="character" w:customStyle="1" w:styleId="berschrift1Zchn">
+    <w:name w:val="Überschrift 1 Zchn"/>
+    <w:basedOn w:val="Absatz-Standardschriftart"/>
+    <w:link w:val="berschrift1"/>
+    <w:uiPriority w:val="9"/>
+    <w:rsid w:val="009406DE"/>
+    <w:rPr>
+      <w:rFonts w:asciiTheme="majorHAnsi" w:eastAsiaTheme="majorEastAsia" w:hAnsiTheme="majorHAnsi" w:cstheme="majorBidi"/>
+      <w:color w:val="2E74B5" w:themeColor="accent1" w:themeShade="BF"/>
+      <w:sz w:val="32"/>
+      <w:szCs w:val="32"/>
+    </w:rPr>
   </w:style>
 </w:styles>
 </file>

</xml_diff>

<commit_message>
additional output doku changes
</commit_message>
<xml_diff>
--- a/Numerik/doc/Numerik.docx
+++ b/Numerik/doc/Numerik.docx
@@ -324,6 +324,12 @@
     </w:p>
     <w:sdt>
       <w:sdtPr>
+        <w:rPr>
+          <w:rFonts w:asciiTheme="minorHAnsi" w:eastAsiaTheme="minorEastAsia" w:hAnsiTheme="minorHAnsi" w:cstheme="minorBidi"/>
+          <w:color w:val="auto"/>
+          <w:sz w:val="22"/>
+          <w:szCs w:val="22"/>
+        </w:rPr>
         <w:id w:val="-1602176931"/>
         <w:docPartObj>
           <w:docPartGallery w:val="Table of Contents"/>
@@ -332,12 +338,8 @@
       </w:sdtPr>
       <w:sdtEndPr>
         <w:rPr>
-          <w:rFonts w:asciiTheme="minorHAnsi" w:eastAsiaTheme="minorEastAsia" w:hAnsiTheme="minorHAnsi" w:cstheme="minorBidi"/>
           <w:b/>
           <w:bCs/>
-          <w:color w:val="auto"/>
-          <w:sz w:val="22"/>
-          <w:szCs w:val="22"/>
         </w:rPr>
       </w:sdtEndPr>
       <w:sdtContent>
@@ -357,6 +359,7 @@
             </w:tabs>
             <w:rPr>
               <w:noProof/>
+              <w:lang w:eastAsia="de-DE"/>
             </w:rPr>
           </w:pPr>
           <w:r>
@@ -368,7 +371,7 @@
           <w:r>
             <w:fldChar w:fldCharType="separate"/>
           </w:r>
-          <w:hyperlink w:anchor="_Toc431314982" w:history="1">
+          <w:hyperlink w:anchor="_Toc431315852" w:history="1">
             <w:r>
               <w:rPr>
                 <w:rStyle w:val="Hyperlink"/>
@@ -395,7 +398,7 @@
                 <w:noProof/>
                 <w:webHidden/>
               </w:rPr>
-              <w:instrText xml:space="preserve"> PAGEREF _Toc431314982 \h </w:instrText>
+              <w:instrText xml:space="preserve"> PAGEREF _Toc431315852 \h </w:instrText>
             </w:r>
             <w:r>
               <w:rPr>
@@ -434,9 +437,10 @@
             </w:tabs>
             <w:rPr>
               <w:noProof/>
+              <w:lang w:eastAsia="de-DE"/>
             </w:rPr>
           </w:pPr>
-          <w:hyperlink w:anchor="_Toc431314983" w:history="1">
+          <w:hyperlink w:anchor="_Toc431315853" w:history="1">
             <w:r>
               <w:rPr>
                 <w:rStyle w:val="Hyperlink"/>
@@ -463,7 +467,7 @@
                 <w:noProof/>
                 <w:webHidden/>
               </w:rPr>
-              <w:instrText xml:space="preserve"> PAGEREF _Toc431314983 \h </w:instrText>
+              <w:instrText xml:space="preserve"> PAGEREF _Toc431315853 \h </w:instrText>
             </w:r>
             <w:r>
               <w:rPr>
@@ -483,7 +487,7 @@
                 <w:noProof/>
                 <w:webHidden/>
               </w:rPr>
-              <w:t>3</w:t>
+              <w:t>4</w:t>
             </w:r>
             <w:r>
               <w:rPr>
@@ -502,9 +506,10 @@
             </w:tabs>
             <w:rPr>
               <w:noProof/>
+              <w:lang w:eastAsia="de-DE"/>
             </w:rPr>
           </w:pPr>
-          <w:hyperlink w:anchor="_Toc431314984" w:history="1">
+          <w:hyperlink w:anchor="_Toc431315854" w:history="1">
             <w:r>
               <w:rPr>
                 <w:rStyle w:val="Hyperlink"/>
@@ -531,7 +536,7 @@
                 <w:noProof/>
                 <w:webHidden/>
               </w:rPr>
-              <w:instrText xml:space="preserve"> PAGEREF _Toc431314984 \h </w:instrText>
+              <w:instrText xml:space="preserve"> PAGEREF _Toc431315854 \h </w:instrText>
             </w:r>
             <w:r>
               <w:rPr>
@@ -574,8 +579,6 @@
       </w:sdtContent>
     </w:sdt>
     <w:p>
-      <w:bookmarkStart w:id="0" w:name="_GoBack"/>
-      <w:bookmarkEnd w:id="0"/>
       <w:r>
         <w:br w:type="page"/>
       </w:r>
@@ -584,18 +587,20 @@
       <w:pPr>
         <w:pStyle w:val="berschrift1"/>
         <w:rPr>
+          <w:b/>
           <w:color w:val="auto"/>
         </w:rPr>
       </w:pPr>
-      <w:bookmarkStart w:id="1" w:name="_Toc431314982"/>
-      <w:r>
-        <w:rPr>
+      <w:bookmarkStart w:id="0" w:name="_Toc431315852"/>
+      <w:r>
+        <w:rPr>
+          <w:b/>
           <w:color w:val="auto"/>
         </w:rPr>
         <w:lastRenderedPageBreak/>
         <w:t>Verbale Erklärung</w:t>
       </w:r>
-      <w:bookmarkEnd w:id="1"/>
+      <w:bookmarkEnd w:id="0"/>
     </w:p>
     <w:p>
       <w:r>
@@ -636,6 +641,9 @@
       </w:r>
       <w:proofErr w:type="spellStart"/>
       <w:r>
+        <w:rPr>
+          <w:i/>
+        </w:rPr>
         <w:t>rungeKutta</w:t>
       </w:r>
       <w:proofErr w:type="spellEnd"/>
@@ -676,7 +684,13 @@
         <w:t xml:space="preserve"> Parameters. </w:t>
       </w:r>
       <w:r>
-        <w:t xml:space="preserve">Der vierte Parameter gibt die genutzte Schrittweite an, die benutz wird, welche jedoch dann auch überall übereinstimmen muss. </w:t>
+        <w:t>Der vierte Parameter gibt die genutzte Schrittweite an, die benutz</w:t>
+      </w:r>
+      <w:r>
+        <w:t>t</w:t>
+      </w:r>
+      <w:r>
+        <w:t xml:space="preserve"> wird, welche jedoch dann auch überall übereinstimmen muss. </w:t>
       </w:r>
       <w:r>
         <w:t xml:space="preserve">Der letzte Parameter gibt an welches AWP man zurückbekommen möchte. Da das Problem auf zwei </w:t>
@@ -711,18 +725,53 @@
         <w:t xml:space="preserve"> </w:t>
       </w:r>
       <w:r>
-        <w:t>wird auch zunächst ein Array initialisiert um die Werte später wie gefordert als Wertetabelle ausgeben zu können. Danach werden die Anfangswerte von x und y gesetzt. Der Anfangswert von y wurde wie bereits erwähnt als Methodenparameter übergeben,</w:t>
-      </w:r>
-      <w:r>
-        <w:t xml:space="preserve"> der Startwert von x beträgt 0.</w:t>
-      </w:r>
-    </w:p>
-    <w:p>
-      <w:r>
-        <w:t>Nun wird mithilfe des dritten Methodenparameters entschieden auf welche Funktion das Runge-</w:t>
+        <w:t xml:space="preserve">wird auch zunächst ein Array initialisiert um die Werte später wie gefordert als Wertetabelle ausgeben zu können. Danach werden die Anfangswerte von </w:t>
+      </w:r>
+      <w:r>
+        <w:t>y</w:t>
+      </w:r>
+      <w:r>
+        <w:t xml:space="preserve"> und y</w:t>
+      </w:r>
+      <w:r>
+        <w:t>‘</w:t>
+      </w:r>
+      <w:r>
+        <w:t xml:space="preserve"> gesetzt</w:t>
+      </w:r>
+      <w:r>
+        <w:t>, welche als Parameter übergeben wurden</w:t>
+      </w:r>
+      <w:r>
+        <w:t xml:space="preserve">. </w:t>
+      </w:r>
+      <w:r>
+        <w:t xml:space="preserve">X wird mit 0 initialisiert, da es sich jeweils um </w:t>
       </w:r>
       <w:proofErr w:type="spellStart"/>
       <w:r>
+        <w:t>AWP’s</w:t>
+      </w:r>
+      <w:proofErr w:type="spellEnd"/>
+      <w:r>
+        <w:t xml:space="preserve"> handelt. Außerdem wird die Schrittweite durch den Parameter gesetzt</w:t>
+      </w:r>
+      <w:r>
+        <w:t>.</w:t>
+      </w:r>
+    </w:p>
+    <w:p>
+      <w:r>
+        <w:t xml:space="preserve">Nun wird mithilfe des </w:t>
+      </w:r>
+      <w:r>
+        <w:t>fünften</w:t>
+      </w:r>
+      <w:r>
+        <w:t xml:space="preserve"> Methodenparameters entschieden auf welche Funktion das Runge-</w:t>
+      </w:r>
+      <w:proofErr w:type="spellStart"/>
+      <w:r>
         <w:t>Kutta</w:t>
       </w:r>
       <w:proofErr w:type="spellEnd"/>
@@ -730,7 +779,22 @@
         <w:t xml:space="preserve"> Verfahren angewendet werden soll.</w:t>
       </w:r>
       <w:r>
-        <w:t xml:space="preserve"> Daraufhin wird dann solange das Verfahren durchgeführt bis der Zielwert erreicht wurde. Zum Schluss wird das gesamte Array zurückgegeben.</w:t>
+        <w:t xml:space="preserve"> Daraufhin wird dann solange das Verfahren durchgeführt bis der Zielwert erreicht wurde. Zum Schluss wird das gesamte Array </w:t>
+      </w:r>
+      <w:r>
+        <w:t xml:space="preserve">für </w:t>
+      </w:r>
+      <w:r>
+        <w:t>y</w:t>
+      </w:r>
+      <w:r>
+        <w:t xml:space="preserve"> </w:t>
+      </w:r>
+      <w:r>
+        <w:t>zurückgegeben</w:t>
+      </w:r>
+      <w:r>
+        <w:t>.</w:t>
       </w:r>
     </w:p>
     <w:p>
@@ -778,7 +842,25 @@
     </w:p>
     <w:p>
       <w:r>
-        <w:t>Nachdem die beiden Arrays y1 und y2 durch das Runge-</w:t>
+        <w:t>Nachdem die beiden Arrays y</w:t>
+      </w:r>
+      <w:r>
+        <w:rPr>
+          <w:vertAlign w:val="subscript"/>
+        </w:rPr>
+        <w:t>1</w:t>
+      </w:r>
+      <w:r>
+        <w:t xml:space="preserve"> und y</w:t>
+      </w:r>
+      <w:r>
+        <w:rPr>
+          <w:vertAlign w:val="subscript"/>
+        </w:rPr>
+        <w:t>2</w:t>
+      </w:r>
+      <w:r>
+        <w:t xml:space="preserve"> durch das Runge-</w:t>
       </w:r>
       <w:proofErr w:type="spellStart"/>
       <w:r>
@@ -920,7 +1002,19 @@
             <w:rPr>
               <w:rFonts w:ascii="Cambria Math" w:hAnsi="Cambria Math"/>
             </w:rPr>
-            <m:t xml:space="preserve">                       y</m:t>
+            <m:t xml:space="preserve">      </m:t>
+          </m:r>
+          <m:r>
+            <w:rPr>
+              <w:rFonts w:ascii="Cambria Math" w:hAnsi="Cambria Math"/>
+            </w:rPr>
+            <m:t xml:space="preserve">(Parameter des RWP:  </m:t>
+          </m:r>
+          <m:r>
+            <w:rPr>
+              <w:rFonts w:ascii="Cambria Math" w:hAnsi="Cambria Math"/>
+            </w:rPr>
+            <m:t xml:space="preserve"> y</m:t>
           </m:r>
           <m:d>
             <m:dPr>
@@ -944,13 +1038,7 @@
             <w:rPr>
               <w:rFonts w:ascii="Cambria Math" w:hAnsi="Cambria Math"/>
             </w:rPr>
-            <m:t>=</m:t>
-          </m:r>
-          <m:r>
-            <w:rPr>
-              <w:rFonts w:ascii="Cambria Math" w:hAnsi="Cambria Math"/>
-            </w:rPr>
-            <m:t xml:space="preserve"> α ,  y</m:t>
+            <m:t>= α ,  y</m:t>
           </m:r>
           <m:d>
             <m:dPr>
@@ -976,6 +1064,12 @@
             </w:rPr>
             <m:t>=β</m:t>
           </m:r>
+          <m:r>
+            <w:rPr>
+              <w:rFonts w:ascii="Cambria Math" w:hAnsi="Cambria Math"/>
+            </w:rPr>
+            <m:t xml:space="preserve">) </m:t>
+          </m:r>
         </m:oMath>
       </m:oMathPara>
     </w:p>
@@ -1014,42 +1108,59 @@
       </w:r>
     </w:p>
     <w:p>
+      <w:r>
+        <w:br w:type="page"/>
+      </w:r>
+    </w:p>
+    <w:p>
       <w:pPr>
         <w:pStyle w:val="berschrift1"/>
         <w:rPr>
+          <w:b/>
           <w:color w:val="auto"/>
         </w:rPr>
       </w:pPr>
-      <w:bookmarkStart w:id="2" w:name="_Toc431314983"/>
-      <w:r>
-        <w:rPr>
+      <w:bookmarkStart w:id="1" w:name="_Toc431315853"/>
+      <w:r>
+        <w:rPr>
+          <w:b/>
           <w:color w:val="auto"/>
         </w:rPr>
+        <w:lastRenderedPageBreak/>
         <w:t>Aufteilung Programmierung</w:t>
       </w:r>
+      <w:bookmarkEnd w:id="1"/>
+    </w:p>
+    <w:p>
+      <w:r>
+        <w:rPr>
+          <w:rFonts w:cs="Arial"/>
+        </w:rPr>
+        <w:t>Wer welchen Teil programmiert hat kann an den Kommentaren im Quelltext erkannt werden. Immer, wenn dort ein Name aufgeführt wird, wurde der Teil bis zu</w:t>
+      </w:r>
+      <w:bookmarkStart w:id="2" w:name="_GoBack"/>
       <w:bookmarkEnd w:id="2"/>
-    </w:p>
-    <w:p>
-      <w:r>
-        <w:rPr>
-          <w:rFonts w:cs="Arial"/>
-        </w:rPr>
-        <w:t xml:space="preserve">Wer welchen Teil programmiert hat kann an den Kommentaren im Quelltext erkannt werden. Immer, wenn dort ein Name aufgeführt wird, wurde der Teil bis zum nächsten Namen von demjenigen programmiert. </w:t>
+      <w:r>
+        <w:rPr>
+          <w:rFonts w:cs="Arial"/>
+        </w:rPr>
+        <w:t xml:space="preserve">m nächsten Namen von demjenigen programmiert. </w:t>
       </w:r>
     </w:p>
     <w:p>
       <w:pPr>
         <w:pStyle w:val="berschrift1"/>
         <w:rPr>
+          <w:b/>
           <w:color w:val="auto"/>
         </w:rPr>
       </w:pPr>
-      <w:bookmarkStart w:id="3" w:name="_Toc431314984"/>
-      <w:r>
-        <w:rPr>
+      <w:bookmarkStart w:id="3" w:name="_Toc431315854"/>
+      <w:r>
+        <w:rPr>
+          <w:b/>
           <w:color w:val="auto"/>
         </w:rPr>
-        <w:lastRenderedPageBreak/>
         <w:t>Programmausgabe</w:t>
       </w:r>
       <w:bookmarkEnd w:id="3"/>
@@ -1256,16 +1367,40 @@
           <w:rFonts w:ascii="Courier New" w:hAnsi="Courier New" w:cs="Courier New"/>
           <w:sz w:val="20"/>
           <w:szCs w:val="20"/>
-        </w:rPr>
-      </w:pPr>
-      <w:r>
-        <w:rPr>
-          <w:rFonts w:ascii="Courier New" w:hAnsi="Courier New" w:cs="Courier New"/>
-          <w:color w:val="000000"/>
-          <w:sz w:val="20"/>
-          <w:szCs w:val="20"/>
-        </w:rPr>
-        <w:t>t = 0.0 ;  y = 2.0</w:t>
+          <w:lang w:val="en-US"/>
+        </w:rPr>
+      </w:pPr>
+      <w:r>
+        <w:rPr>
+          <w:rFonts w:ascii="Courier New" w:hAnsi="Courier New" w:cs="Courier New"/>
+          <w:color w:val="000000"/>
+          <w:sz w:val="20"/>
+          <w:szCs w:val="20"/>
+          <w:lang w:val="en-US"/>
+        </w:rPr>
+        <w:t xml:space="preserve">t = </w:t>
+      </w:r>
+      <w:proofErr w:type="gramStart"/>
+      <w:r>
+        <w:rPr>
+          <w:rFonts w:ascii="Courier New" w:hAnsi="Courier New" w:cs="Courier New"/>
+          <w:color w:val="000000"/>
+          <w:sz w:val="20"/>
+          <w:szCs w:val="20"/>
+          <w:lang w:val="en-US"/>
+        </w:rPr>
+        <w:t>0.0 ;</w:t>
+      </w:r>
+      <w:proofErr w:type="gramEnd"/>
+      <w:r>
+        <w:rPr>
+          <w:rFonts w:ascii="Courier New" w:hAnsi="Courier New" w:cs="Courier New"/>
+          <w:color w:val="000000"/>
+          <w:sz w:val="20"/>
+          <w:szCs w:val="20"/>
+          <w:lang w:val="en-US"/>
+        </w:rPr>
+        <w:t xml:space="preserve">  y = 2.0</w:t>
       </w:r>
     </w:p>
     <w:p>
@@ -2608,554 +2743,6 @@
 </w:styles>
 </file>
 
-<file path=word/glossary/document.xml><?xml version="1.0" encoding="utf-8"?>
-<w:glossaryDocument xmlns:wpc="http://schemas.microsoft.com/office/word/2010/wordprocessingCanvas" xmlns:mc="http://schemas.openxmlformats.org/markup-compatibility/2006" xmlns:o="urn:schemas-microsoft-com:office:office" xmlns:r="http://schemas.openxmlformats.org/officeDocument/2006/relationships" xmlns:m="http://schemas.openxmlformats.org/officeDocument/2006/math" xmlns:v="urn:schemas-microsoft-com:vml" xmlns:wp14="http://schemas.microsoft.com/office/word/2010/wordprocessingDrawing" xmlns:wp="http://schemas.openxmlformats.org/drawingml/2006/wordprocessingDrawing" xmlns:w10="urn:schemas-microsoft-com:office:word" xmlns:w="http://schemas.openxmlformats.org/wordprocessingml/2006/main" xmlns:w14="http://schemas.microsoft.com/office/word/2010/wordml" xmlns:w15="http://schemas.microsoft.com/office/word/2012/wordml" xmlns:wpg="http://schemas.microsoft.com/office/word/2010/wordprocessingGroup" xmlns:wpi="http://schemas.microsoft.com/office/word/2010/wordprocessingInk" xmlns:wne="http://schemas.microsoft.com/office/word/2006/wordml" xmlns:wps="http://schemas.microsoft.com/office/word/2010/wordprocessingShape" mc:Ignorable="w14 w15 wp14"/>
-</file>
-
-<file path=word/glossary/fontTable.xml><?xml version="1.0" encoding="utf-8"?>
-<w:fonts xmlns:mc="http://schemas.openxmlformats.org/markup-compatibility/2006" xmlns:r="http://schemas.openxmlformats.org/officeDocument/2006/relationships" xmlns:w="http://schemas.openxmlformats.org/wordprocessingml/2006/main" xmlns:w14="http://schemas.microsoft.com/office/word/2010/wordml" xmlns:w15="http://schemas.microsoft.com/office/word/2012/wordml" mc:Ignorable="w14 w15">
-  <w:font w:name="Calibri">
-    <w:panose1 w:val="020F0502020204030204"/>
-    <w:charset w:val="00"/>
-    <w:family w:val="swiss"/>
-    <w:pitch w:val="variable"/>
-    <w:sig w:usb0="E00002FF" w:usb1="4000ACFF" w:usb2="00000001" w:usb3="00000000" w:csb0="0000019F" w:csb1="00000000"/>
-  </w:font>
-  <w:font w:name="MS Mincho">
-    <w:altName w:val="ＭＳ 明朝"/>
-    <w:panose1 w:val="02020609040205080304"/>
-    <w:charset w:val="80"/>
-    <w:family w:val="modern"/>
-    <w:pitch w:val="fixed"/>
-    <w:sig w:usb0="E00002FF" w:usb1="6AC7FDFB" w:usb2="08000012" w:usb3="00000000" w:csb0="0002009F" w:csb1="00000000"/>
-  </w:font>
-  <w:font w:name="Times New Roman">
-    <w:panose1 w:val="02020603050405020304"/>
-    <w:charset w:val="00"/>
-    <w:family w:val="roman"/>
-    <w:pitch w:val="variable"/>
-    <w:sig w:usb0="E0002EFF" w:usb1="C0007843" w:usb2="00000009" w:usb3="00000000" w:csb0="000001FF" w:csb1="00000000"/>
-  </w:font>
-  <w:font w:name="Calibri Light">
-    <w:panose1 w:val="020F0302020204030204"/>
-    <w:charset w:val="00"/>
-    <w:family w:val="swiss"/>
-    <w:pitch w:val="variable"/>
-    <w:sig w:usb0="A00002EF" w:usb1="4000207B" w:usb2="00000000" w:usb3="00000000" w:csb0="0000019F" w:csb1="00000000"/>
-  </w:font>
-  <w:font w:name="MS Gothic">
-    <w:altName w:val="ＭＳ ゴシック"/>
-    <w:panose1 w:val="020B0609070205080204"/>
-    <w:charset w:val="80"/>
-    <w:family w:val="modern"/>
-    <w:pitch w:val="fixed"/>
-    <w:sig w:usb0="E00002FF" w:usb1="6AC7FDFB" w:usb2="08000012" w:usb3="00000000" w:csb0="0002009F" w:csb1="00000000"/>
-  </w:font>
-  <w:font w:name="Arial">
-    <w:panose1 w:val="020B0604020202020204"/>
-    <w:charset w:val="00"/>
-    <w:family w:val="swiss"/>
-    <w:pitch w:val="variable"/>
-    <w:sig w:usb0="E0002AFF" w:usb1="C0007843" w:usb2="00000009" w:usb3="00000000" w:csb0="000001FF" w:csb1="00000000"/>
-  </w:font>
-  <w:font w:name="Cambria Math">
-    <w:panose1 w:val="02040503050406030204"/>
-    <w:charset w:val="00"/>
-    <w:family w:val="roman"/>
-    <w:pitch w:val="variable"/>
-    <w:sig w:usb0="E00002FF" w:usb1="420024FF" w:usb2="00000000" w:usb3="00000000" w:csb0="0000019F" w:csb1="00000000"/>
-  </w:font>
-  <w:font w:name="Courier New">
-    <w:panose1 w:val="02070309020205020404"/>
-    <w:charset w:val="00"/>
-    <w:family w:val="modern"/>
-    <w:pitch w:val="fixed"/>
-    <w:sig w:usb0="E0002AFF" w:usb1="C0007843" w:usb2="00000009" w:usb3="00000000" w:csb0="000001FF" w:csb1="00000000"/>
-  </w:font>
-</w:fonts>
-</file>
-
-<file path=word/glossary/settings.xml><?xml version="1.0" encoding="utf-8"?>
-<w:settings xmlns:mc="http://schemas.openxmlformats.org/markup-compatibility/2006" xmlns:o="urn:schemas-microsoft-com:office:office" xmlns:r="http://schemas.openxmlformats.org/officeDocument/2006/relationships" xmlns:m="http://schemas.openxmlformats.org/officeDocument/2006/math" xmlns:v="urn:schemas-microsoft-com:vml" xmlns:w10="urn:schemas-microsoft-com:office:word" xmlns:w="http://schemas.openxmlformats.org/wordprocessingml/2006/main" xmlns:w14="http://schemas.microsoft.com/office/word/2010/wordml" xmlns:w15="http://schemas.microsoft.com/office/word/2012/wordml" xmlns:sl="http://schemas.openxmlformats.org/schemaLibrary/2006/main" mc:Ignorable="w14 w15">
-  <w:view w:val="normal"/>
-  <w:defaultTabStop w:val="708"/>
-  <w:hyphenationZone w:val="425"/>
-  <w:characterSpacingControl w:val="doNotCompress"/>
-  <w:compat>
-    <w:useFELayout/>
-    <w:compatSetting w:name="compatibilityMode" w:uri="http://schemas.microsoft.com/office/word" w:val="15"/>
-    <w:compatSetting w:name="overrideTableStyleFontSizeAndJustification" w:uri="http://schemas.microsoft.com/office/word" w:val="1"/>
-    <w:compatSetting w:name="enableOpenTypeFeatures" w:uri="http://schemas.microsoft.com/office/word" w:val="1"/>
-    <w:compatSetting w:name="doNotFlipMirrorIndents" w:uri="http://schemas.microsoft.com/office/word" w:val="1"/>
-    <w:compatSetting w:name="differentiateMultirowTableHeaders" w:uri="http://schemas.microsoft.com/office/word" w:val="1"/>
-  </w:compat>
-  <w:rsids>
-    <w:rsidRoot w:val="00580A86"/>
-    <w:rsid w:val="002872E3"/>
-    <w:rsid w:val="00580A86"/>
-  </w:rsids>
-  <m:mathPr>
-    <m:mathFont m:val="Cambria Math"/>
-    <m:brkBin m:val="before"/>
-    <m:brkBinSub m:val="--"/>
-    <m:smallFrac m:val="0"/>
-    <m:dispDef/>
-    <m:lMargin m:val="0"/>
-    <m:rMargin m:val="0"/>
-    <m:defJc m:val="centerGroup"/>
-    <m:wrapIndent m:val="1440"/>
-    <m:intLim m:val="subSup"/>
-    <m:naryLim m:val="undOvr"/>
-  </m:mathPr>
-  <w:themeFontLang w:val="de-DE" w:eastAsia="ja-JP"/>
-  <w:clrSchemeMapping w:bg1="light1" w:t1="dark1" w:bg2="light2" w:t2="dark2" w:accent1="accent1" w:accent2="accent2" w:accent3="accent3" w:accent4="accent4" w:accent5="accent5" w:accent6="accent6" w:hyperlink="hyperlink" w:followedHyperlink="followedHyperlink"/>
-  <w:decimalSymbol w:val=","/>
-  <w:listSeparator w:val=";"/>
-  <w15:chartTrackingRefBased/>
-</w:settings>
-</file>
-
-<file path=word/glossary/styles.xml><?xml version="1.0" encoding="utf-8"?>
-<w:styles xmlns:mc="http://schemas.openxmlformats.org/markup-compatibility/2006" xmlns:r="http://schemas.openxmlformats.org/officeDocument/2006/relationships" xmlns:w="http://schemas.openxmlformats.org/wordprocessingml/2006/main" xmlns:w14="http://schemas.microsoft.com/office/word/2010/wordml" xmlns:w15="http://schemas.microsoft.com/office/word/2012/wordml" mc:Ignorable="w14 w15">
-  <w:docDefaults>
-    <w:rPrDefault>
-      <w:rPr>
-        <w:rFonts w:asciiTheme="minorHAnsi" w:eastAsiaTheme="minorEastAsia" w:hAnsiTheme="minorHAnsi" w:cstheme="minorBidi"/>
-        <w:sz w:val="22"/>
-        <w:szCs w:val="22"/>
-        <w:lang w:val="de-DE" w:eastAsia="ja-JP" w:bidi="ar-SA"/>
-      </w:rPr>
-    </w:rPrDefault>
-    <w:pPrDefault>
-      <w:pPr>
-        <w:spacing w:after="160" w:line="259" w:lineRule="auto"/>
-      </w:pPr>
-    </w:pPrDefault>
-  </w:docDefaults>
-  <w:latentStyles w:defLockedState="0" w:defUIPriority="99" w:defSemiHidden="0" w:defUnhideWhenUsed="0" w:defQFormat="0" w:count="371">
-    <w:lsdException w:name="Normal" w:uiPriority="0" w:qFormat="1"/>
-    <w:lsdException w:name="heading 1" w:uiPriority="9" w:qFormat="1"/>
-    <w:lsdException w:name="heading 2" w:semiHidden="1" w:uiPriority="9" w:unhideWhenUsed="1" w:qFormat="1"/>
-    <w:lsdException w:name="heading 3" w:semiHidden="1" w:uiPriority="9" w:unhideWhenUsed="1" w:qFormat="1"/>
-    <w:lsdException w:name="heading 4" w:semiHidden="1" w:uiPriority="9" w:unhideWhenUsed="1" w:qFormat="1"/>
-    <w:lsdException w:name="heading 5" w:semiHidden="1" w:uiPriority="9" w:unhideWhenUsed="1" w:qFormat="1"/>
-    <w:lsdException w:name="heading 6" w:semiHidden="1" w:uiPriority="9" w:unhideWhenUsed="1" w:qFormat="1"/>
-    <w:lsdException w:name="heading 7" w:semiHidden="1" w:uiPriority="9" w:unhideWhenUsed="1" w:qFormat="1"/>
-    <w:lsdException w:name="heading 8" w:semiHidden="1" w:uiPriority="9" w:unhideWhenUsed="1" w:qFormat="1"/>
-    <w:lsdException w:name="heading 9" w:semiHidden="1" w:uiPriority="9" w:unhideWhenUsed="1" w:qFormat="1"/>
-    <w:lsdException w:name="index 1" w:semiHidden="1" w:unhideWhenUsed="1"/>
-    <w:lsdException w:name="index 2" w:semiHidden="1" w:unhideWhenUsed="1"/>
-    <w:lsdException w:name="index 3" w:semiHidden="1" w:unhideWhenUsed="1"/>
-    <w:lsdException w:name="index 4" w:semiHidden="1" w:unhideWhenUsed="1"/>
-    <w:lsdException w:name="index 5" w:semiHidden="1" w:unhideWhenUsed="1"/>
-    <w:lsdException w:name="index 6" w:semiHidden="1" w:unhideWhenUsed="1"/>
-    <w:lsdException w:name="index 7" w:semiHidden="1" w:unhideWhenUsed="1"/>
-    <w:lsdException w:name="index 8" w:semiHidden="1" w:unhideWhenUsed="1"/>
-    <w:lsdException w:name="index 9" w:semiHidden="1" w:unhideWhenUsed="1"/>
-    <w:lsdException w:name="toc 1" w:semiHidden="1" w:uiPriority="39" w:unhideWhenUsed="1"/>
-    <w:lsdException w:name="toc 2" w:semiHidden="1" w:uiPriority="39" w:unhideWhenUsed="1"/>
-    <w:lsdException w:name="toc 3" w:semiHidden="1" w:uiPriority="39" w:unhideWhenUsed="1"/>
-    <w:lsdException w:name="toc 4" w:semiHidden="1" w:uiPriority="39" w:unhideWhenUsed="1"/>
-    <w:lsdException w:name="toc 5" w:semiHidden="1" w:uiPriority="39" w:unhideWhenUsed="1"/>
-    <w:lsdException w:name="toc 6" w:semiHidden="1" w:uiPriority="39" w:unhideWhenUsed="1"/>
-    <w:lsdException w:name="toc 7" w:semiHidden="1" w:uiPriority="39" w:unhideWhenUsed="1"/>
-    <w:lsdException w:name="toc 8" w:semiHidden="1" w:uiPriority="39" w:unhideWhenUsed="1"/>
-    <w:lsdException w:name="toc 9" w:semiHidden="1" w:uiPriority="39" w:unhideWhenUsed="1"/>
-    <w:lsdException w:name="Normal Indent" w:semiHidden="1" w:unhideWhenUsed="1"/>
-    <w:lsdException w:name="footnote text" w:semiHidden="1" w:unhideWhenUsed="1"/>
-    <w:lsdException w:name="annotation text" w:semiHidden="1" w:unhideWhenUsed="1"/>
-    <w:lsdException w:name="header" w:semiHidden="1" w:unhideWhenUsed="1"/>
-    <w:lsdException w:name="footer" w:semiHidden="1" w:unhideWhenUsed="1"/>
-    <w:lsdException w:name="index heading" w:semiHidden="1" w:unhideWhenUsed="1"/>
-    <w:lsdException w:name="caption" w:semiHidden="1" w:uiPriority="35" w:unhideWhenUsed="1" w:qFormat="1"/>
-    <w:lsdException w:name="table of figures" w:semiHidden="1" w:unhideWhenUsed="1"/>
-    <w:lsdException w:name="envelope address" w:semiHidden="1" w:unhideWhenUsed="1"/>
-    <w:lsdException w:name="envelope return" w:semiHidden="1" w:unhideWhenUsed="1"/>
-    <w:lsdException w:name="footnote reference" w:semiHidden="1" w:unhideWhenUsed="1"/>
-    <w:lsdException w:name="annotation reference" w:semiHidden="1" w:unhideWhenUsed="1"/>
-    <w:lsdException w:name="line number" w:semiHidden="1" w:unhideWhenUsed="1"/>
-    <w:lsdException w:name="page number" w:semiHidden="1" w:unhideWhenUsed="1"/>
-    <w:lsdException w:name="endnote reference" w:semiHidden="1" w:unhideWhenUsed="1"/>
-    <w:lsdException w:name="endnote text" w:semiHidden="1" w:unhideWhenUsed="1"/>
-    <w:lsdException w:name="table of authorities" w:semiHidden="1" w:unhideWhenUsed="1"/>
-    <w:lsdException w:name="macro" w:semiHidden="1" w:unhideWhenUsed="1"/>
-    <w:lsdException w:name="toa heading" w:semiHidden="1" w:unhideWhenUsed="1"/>
-    <w:lsdException w:name="List" w:semiHidden="1" w:unhideWhenUsed="1"/>
-    <w:lsdException w:name="List Bullet" w:semiHidden="1" w:unhideWhenUsed="1"/>
-    <w:lsdException w:name="List Number" w:semiHidden="1" w:unhideWhenUsed="1"/>
-    <w:lsdException w:name="List 2" w:semiHidden="1" w:unhideWhenUsed="1"/>
-    <w:lsdException w:name="List 3" w:semiHidden="1" w:unhideWhenUsed="1"/>
-    <w:lsdException w:name="List 4" w:semiHidden="1" w:unhideWhenUsed="1"/>
-    <w:lsdException w:name="List 5" w:semiHidden="1" w:unhideWhenUsed="1"/>
-    <w:lsdException w:name="List Bullet 2" w:semiHidden="1" w:unhideWhenUsed="1"/>
-    <w:lsdException w:name="List Bullet 3" w:semiHidden="1" w:unhideWhenUsed="1"/>
-    <w:lsdException w:name="List Bullet 4" w:semiHidden="1" w:unhideWhenUsed="1"/>
-    <w:lsdException w:name="List Bullet 5" w:semiHidden="1" w:unhideWhenUsed="1"/>
-    <w:lsdException w:name="List Number 2" w:semiHidden="1" w:unhideWhenUsed="1"/>
-    <w:lsdException w:name="List Number 3" w:semiHidden="1" w:unhideWhenUsed="1"/>
-    <w:lsdException w:name="List Number 4" w:semiHidden="1" w:unhideWhenUsed="1"/>
-    <w:lsdException w:name="List Number 5" w:semiHidden="1" w:unhideWhenUsed="1"/>
-    <w:lsdException w:name="Title" w:uiPriority="10" w:qFormat="1"/>
-    <w:lsdException w:name="Closing" w:semiHidden="1" w:unhideWhenUsed="1"/>
-    <w:lsdException w:name="Signature" w:semiHidden="1" w:unhideWhenUsed="1"/>
-    <w:lsdException w:name="Default Paragraph Font" w:semiHidden="1" w:uiPriority="1" w:unhideWhenUsed="1"/>
-    <w:lsdException w:name="Body Text" w:semiHidden="1" w:unhideWhenUsed="1"/>
-    <w:lsdException w:name="Body Text Indent" w:semiHidden="1" w:unhideWhenUsed="1"/>
-    <w:lsdException w:name="List Continue" w:semiHidden="1" w:unhideWhenUsed="1"/>
-    <w:lsdException w:name="List Continue 2" w:semiHidden="1" w:unhideWhenUsed="1"/>
-    <w:lsdException w:name="List Continue 3" w:semiHidden="1" w:unhideWhenUsed="1"/>
-    <w:lsdException w:name="List Continue 4" w:semiHidden="1" w:unhideWhenUsed="1"/>
-    <w:lsdException w:name="List Continue 5" w:semiHidden="1" w:unhideWhenUsed="1"/>
-    <w:lsdException w:name="Message Header" w:semiHidden="1" w:unhideWhenUsed="1"/>
-    <w:lsdException w:name="Subtitle" w:uiPriority="11" w:qFormat="1"/>
-    <w:lsdException w:name="Salutation" w:semiHidden="1" w:unhideWhenUsed="1"/>
-    <w:lsdException w:name="Date" w:semiHidden="1" w:unhideWhenUsed="1"/>
-    <w:lsdException w:name="Body Text First Indent" w:semiHidden="1" w:unhideWhenUsed="1"/>
-    <w:lsdException w:name="Body Text First Indent 2" w:semiHidden="1" w:unhideWhenUsed="1"/>
-    <w:lsdException w:name="Note Heading" w:semiHidden="1" w:unhideWhenUsed="1"/>
-    <w:lsdException w:name="Body Text 2" w:semiHidden="1" w:unhideWhenUsed="1"/>
-    <w:lsdException w:name="Body Text 3" w:semiHidden="1" w:unhideWhenUsed="1"/>
-    <w:lsdException w:name="Body Text Indent 2" w:semiHidden="1" w:unhideWhenUsed="1"/>
-    <w:lsdException w:name="Body Text Indent 3" w:semiHidden="1" w:unhideWhenUsed="1"/>
-    <w:lsdException w:name="Block Text" w:semiHidden="1" w:unhideWhenUsed="1"/>
-    <w:lsdException w:name="Hyperlink" w:semiHidden="1" w:unhideWhenUsed="1"/>
-    <w:lsdException w:name="FollowedHyperlink" w:semiHidden="1" w:unhideWhenUsed="1"/>
-    <w:lsdException w:name="Strong" w:uiPriority="22" w:qFormat="1"/>
-    <w:lsdException w:name="Emphasis" w:uiPriority="20" w:qFormat="1"/>
-    <w:lsdException w:name="Document Map" w:semiHidden="1" w:unhideWhenUsed="1"/>
-    <w:lsdException w:name="Plain Text" w:semiHidden="1" w:unhideWhenUsed="1"/>
-    <w:lsdException w:name="E-mail Signature" w:semiHidden="1" w:unhideWhenUsed="1"/>
-    <w:lsdException w:name="HTML Top of Form" w:semiHidden="1" w:unhideWhenUsed="1"/>
-    <w:lsdException w:name="HTML Bottom of Form" w:semiHidden="1" w:unhideWhenUsed="1"/>
-    <w:lsdException w:name="Normal (Web)" w:semiHidden="1" w:unhideWhenUsed="1"/>
-    <w:lsdException w:name="HTML Acronym" w:semiHidden="1" w:unhideWhenUsed="1"/>
-    <w:lsdException w:name="HTML Address" w:semiHidden="1" w:unhideWhenUsed="1"/>
-    <w:lsdException w:name="HTML Cite" w:semiHidden="1" w:unhideWhenUsed="1"/>
-    <w:lsdException w:name="HTML Code" w:semiHidden="1" w:unhideWhenUsed="1"/>
-    <w:lsdException w:name="HTML Definition" w:semiHidden="1" w:unhideWhenUsed="1"/>
-    <w:lsdException w:name="HTML Keyboard" w:semiHidden="1" w:unhideWhenUsed="1"/>
-    <w:lsdException w:name="HTML Preformatted" w:semiHidden="1" w:unhideWhenUsed="1"/>
-    <w:lsdException w:name="HTML Sample" w:semiHidden="1" w:unhideWhenUsed="1"/>
-    <w:lsdException w:name="HTML Typewriter" w:semiHidden="1" w:unhideWhenUsed="1"/>
-    <w:lsdException w:name="HTML Variable" w:semiHidden="1" w:unhideWhenUsed="1"/>
-    <w:lsdException w:name="Normal Table" w:semiHidden="1" w:unhideWhenUsed="1"/>
-    <w:lsdException w:name="annotation subject" w:semiHidden="1" w:unhideWhenUsed="1"/>
-    <w:lsdException w:name="No List" w:semiHidden="1" w:unhideWhenUsed="1"/>
-    <w:lsdException w:name="Outline List 1" w:semiHidden="1" w:unhideWhenUsed="1"/>
-    <w:lsdException w:name="Outline List 2" w:semiHidden="1" w:unhideWhenUsed="1"/>
-    <w:lsdException w:name="Outline List 3" w:semiHidden="1" w:unhideWhenUsed="1"/>
-    <w:lsdException w:name="Table Simple 1" w:semiHidden="1" w:unhideWhenUsed="1"/>
-    <w:lsdException w:name="Table Simple 2" w:semiHidden="1" w:unhideWhenUsed="1"/>
-    <w:lsdException w:name="Table Simple 3" w:semiHidden="1" w:unhideWhenUsed="1"/>
-    <w:lsdException w:name="Table Classic 1" w:semiHidden="1" w:unhideWhenUsed="1"/>
-    <w:lsdException w:name="Table Classic 2" w:semiHidden="1" w:unhideWhenUsed="1"/>
-    <w:lsdException w:name="Table Classic 3" w:semiHidden="1" w:unhideWhenUsed="1"/>
-    <w:lsdException w:name="Table Classic 4" w:semiHidden="1" w:unhideWhenUsed="1"/>
-    <w:lsdException w:name="Table Colorful 1" w:semiHidden="1" w:unhideWhenUsed="1"/>
-    <w:lsdException w:name="Table Colorful 2" w:semiHidden="1" w:unhideWhenUsed="1"/>
-    <w:lsdException w:name="Table Colorful 3" w:semiHidden="1" w:unhideWhenUsed="1"/>
-    <w:lsdException w:name="Table Columns 1" w:semiHidden="1" w:unhideWhenUsed="1"/>
-    <w:lsdException w:name="Table Columns 2" w:semiHidden="1" w:unhideWhenUsed="1"/>
-    <w:lsdException w:name="Table Columns 3" w:semiHidden="1" w:unhideWhenUsed="1"/>
-    <w:lsdException w:name="Table Columns 4" w:semiHidden="1" w:unhideWhenUsed="1"/>
-    <w:lsdException w:name="Table Columns 5" w:semiHidden="1" w:unhideWhenUsed="1"/>
-    <w:lsdException w:name="Table Grid 1" w:semiHidden="1" w:unhideWhenUsed="1"/>
-    <w:lsdException w:name="Table Grid 2" w:semiHidden="1" w:unhideWhenUsed="1"/>
-    <w:lsdException w:name="Table Grid 3" w:semiHidden="1" w:unhideWhenUsed="1"/>
-    <w:lsdException w:name="Table Grid 4" w:semiHidden="1" w:unhideWhenUsed="1"/>
-    <w:lsdException w:name="Table Grid 5" w:semiHidden="1" w:unhideWhenUsed="1"/>
-    <w:lsdException w:name="Table Grid 6" w:semiHidden="1" w:unhideWhenUsed="1"/>
-    <w:lsdException w:name="Table Grid 7" w:semiHidden="1" w:unhideWhenUsed="1"/>
-    <w:lsdException w:name="Table Grid 8" w:semiHidden="1" w:unhideWhenUsed="1"/>
-    <w:lsdException w:name="Table List 1" w:semiHidden="1" w:unhideWhenUsed="1"/>
-    <w:lsdException w:name="Table List 2" w:semiHidden="1" w:unhideWhenUsed="1"/>
-    <w:lsdException w:name="Table List 3" w:semiHidden="1" w:unhideWhenUsed="1"/>
-    <w:lsdException w:name="Table List 4" w:semiHidden="1" w:unhideWhenUsed="1"/>
-    <w:lsdException w:name="Table List 5" w:semiHidden="1" w:unhideWhenUsed="1"/>
-    <w:lsdException w:name="Table List 6" w:semiHidden="1" w:unhideWhenUsed="1"/>
-    <w:lsdException w:name="Table List 7" w:semiHidden="1" w:unhideWhenUsed="1"/>
-    <w:lsdException w:name="Table List 8" w:semiHidden="1" w:unhideWhenUsed="1"/>
-    <w:lsdException w:name="Table 3D effects 1" w:semiHidden="1" w:unhideWhenUsed="1"/>
-    <w:lsdException w:name="Table 3D effects 2" w:semiHidden="1" w:unhideWhenUsed="1"/>
-    <w:lsdException w:name="Table 3D effects 3" w:semiHidden="1" w:unhideWhenUsed="1"/>
-    <w:lsdException w:name="Table Contemporary" w:semiHidden="1" w:unhideWhenUsed="1"/>
-    <w:lsdException w:name="Table Elegant" w:semiHidden="1" w:unhideWhenUsed="1"/>
-    <w:lsdException w:name="Table Professional" w:semiHidden="1" w:unhideWhenUsed="1"/>
-    <w:lsdException w:name="Table Subtle 1" w:semiHidden="1" w:unhideWhenUsed="1"/>
-    <w:lsdException w:name="Table Subtle 2" w:semiHidden="1" w:unhideWhenUsed="1"/>
-    <w:lsdException w:name="Table Web 1" w:semiHidden="1" w:unhideWhenUsed="1"/>
-    <w:lsdException w:name="Table Web 2" w:semiHidden="1" w:unhideWhenUsed="1"/>
-    <w:lsdException w:name="Table Web 3" w:semiHidden="1" w:unhideWhenUsed="1"/>
-    <w:lsdException w:name="Balloon Text" w:semiHidden="1" w:unhideWhenUsed="1"/>
-    <w:lsdException w:name="Table Grid" w:uiPriority="39"/>
-    <w:lsdException w:name="Table Theme" w:semiHidden="1" w:unhideWhenUsed="1"/>
-    <w:lsdException w:name="Placeholder Text" w:semiHidden="1"/>
-    <w:lsdException w:name="No Spacing" w:uiPriority="1" w:qFormat="1"/>
-    <w:lsdException w:name="Light Shading" w:uiPriority="60"/>
-    <w:lsdException w:name="Light List" w:uiPriority="61"/>
-    <w:lsdException w:name="Light Grid" w:uiPriority="62"/>
-    <w:lsdException w:name="Medium Shading 1" w:uiPriority="63"/>
-    <w:lsdException w:name="Medium Shading 2" w:uiPriority="64"/>
-    <w:lsdException w:name="Medium List 1" w:uiPriority="65"/>
-    <w:lsdException w:name="Medium List 2" w:uiPriority="66"/>
-    <w:lsdException w:name="Medium Grid 1" w:uiPriority="67"/>
-    <w:lsdException w:name="Medium Grid 2" w:uiPriority="68"/>
-    <w:lsdException w:name="Medium Grid 3" w:uiPriority="69"/>
-    <w:lsdException w:name="Dark List" w:uiPriority="70"/>
-    <w:lsdException w:name="Colorful Shading" w:uiPriority="71"/>
-    <w:lsdException w:name="Colorful List" w:uiPriority="72"/>
-    <w:lsdException w:name="Colorful Grid" w:uiPriority="73"/>
-    <w:lsdException w:name="Light Shading Accent 1" w:uiPriority="60"/>
-    <w:lsdException w:name="Light List Accent 1" w:uiPriority="61"/>
-    <w:lsdException w:name="Light Grid Accent 1" w:uiPriority="62"/>
-    <w:lsdException w:name="Medium Shading 1 Accent 1" w:uiPriority="63"/>
-    <w:lsdException w:name="Medium Shading 2 Accent 1" w:uiPriority="64"/>
-    <w:lsdException w:name="Medium List 1 Accent 1" w:uiPriority="65"/>
-    <w:lsdException w:name="Revision" w:semiHidden="1"/>
-    <w:lsdException w:name="List Paragraph" w:uiPriority="34" w:qFormat="1"/>
-    <w:lsdException w:name="Quote" w:uiPriority="29" w:qFormat="1"/>
-    <w:lsdException w:name="Intense Quote" w:uiPriority="30" w:qFormat="1"/>
-    <w:lsdException w:name="Medium List 2 Accent 1" w:uiPriority="66"/>
-    <w:lsdException w:name="Medium Grid 1 Accent 1" w:uiPriority="67"/>
-    <w:lsdException w:name="Medium Grid 2 Accent 1" w:uiPriority="68"/>
-    <w:lsdException w:name="Medium Grid 3 Accent 1" w:uiPriority="69"/>
-    <w:lsdException w:name="Dark List Accent 1" w:uiPriority="70"/>
-    <w:lsdException w:name="Colorful Shading Accent 1" w:uiPriority="71"/>
-    <w:lsdException w:name="Colorful List Accent 1" w:uiPriority="72"/>
-    <w:lsdException w:name="Colorful Grid Accent 1" w:uiPriority="73"/>
-    <w:lsdException w:name="Light Shading Accent 2" w:uiPriority="60"/>
-    <w:lsdException w:name="Light List Accent 2" w:uiPriority="61"/>
-    <w:lsdException w:name="Light Grid Accent 2" w:uiPriority="62"/>
-    <w:lsdException w:name="Medium Shading 1 Accent 2" w:uiPriority="63"/>
-    <w:lsdException w:name="Medium Shading 2 Accent 2" w:uiPriority="64"/>
-    <w:lsdException w:name="Medium List 1 Accent 2" w:uiPriority="65"/>
-    <w:lsdException w:name="Medium List 2 Accent 2" w:uiPriority="66"/>
-    <w:lsdException w:name="Medium Grid 1 Accent 2" w:uiPriority="67"/>
-    <w:lsdException w:name="Medium Grid 2 Accent 2" w:uiPriority="68"/>
-    <w:lsdException w:name="Medium Grid 3 Accent 2" w:uiPriority="69"/>
-    <w:lsdException w:name="Dark List Accent 2" w:uiPriority="70"/>
-    <w:lsdException w:name="Colorful Shading Accent 2" w:uiPriority="71"/>
-    <w:lsdException w:name="Colorful List Accent 2" w:uiPriority="72"/>
-    <w:lsdException w:name="Colorful Grid Accent 2" w:uiPriority="73"/>
-    <w:lsdException w:name="Light Shading Accent 3" w:uiPriority="60"/>
-    <w:lsdException w:name="Light List Accent 3" w:uiPriority="61"/>
-    <w:lsdException w:name="Light Grid Accent 3" w:uiPriority="62"/>
-    <w:lsdException w:name="Medium Shading 1 Accent 3" w:uiPriority="63"/>
-    <w:lsdException w:name="Medium Shading 2 Accent 3" w:uiPriority="64"/>
-    <w:lsdException w:name="Medium List 1 Accent 3" w:uiPriority="65"/>
-    <w:lsdException w:name="Medium List 2 Accent 3" w:uiPriority="66"/>
-    <w:lsdException w:name="Medium Grid 1 Accent 3" w:uiPriority="67"/>
-    <w:lsdException w:name="Medium Grid 2 Accent 3" w:uiPriority="68"/>
-    <w:lsdException w:name="Medium Grid 3 Accent 3" w:uiPriority="69"/>
-    <w:lsdException w:name="Dark List Accent 3" w:uiPriority="70"/>
-    <w:lsdException w:name="Colorful Shading Accent 3" w:uiPriority="71"/>
-    <w:lsdException w:name="Colorful List Accent 3" w:uiPriority="72"/>
-    <w:lsdException w:name="Colorful Grid Accent 3" w:uiPriority="73"/>
-    <w:lsdException w:name="Light Shading Accent 4" w:uiPriority="60"/>
-    <w:lsdException w:name="Light List Accent 4" w:uiPriority="61"/>
-    <w:lsdException w:name="Light Grid Accent 4" w:uiPriority="62"/>
-    <w:lsdException w:name="Medium Shading 1 Accent 4" w:uiPriority="63"/>
-    <w:lsdException w:name="Medium Shading 2 Accent 4" w:uiPriority="64"/>
-    <w:lsdException w:name="Medium List 1 Accent 4" w:uiPriority="65"/>
-    <w:lsdException w:name="Medium List 2 Accent 4" w:uiPriority="66"/>
-    <w:lsdException w:name="Medium Grid 1 Accent 4" w:uiPriority="67"/>
-    <w:lsdException w:name="Medium Grid 2 Accent 4" w:uiPriority="68"/>
-    <w:lsdException w:name="Medium Grid 3 Accent 4" w:uiPriority="69"/>
-    <w:lsdException w:name="Dark List Accent 4" w:uiPriority="70"/>
-    <w:lsdException w:name="Colorful Shading Accent 4" w:uiPriority="71"/>
-    <w:lsdException w:name="Colorful List Accent 4" w:uiPriority="72"/>
-    <w:lsdException w:name="Colorful Grid Accent 4" w:uiPriority="73"/>
-    <w:lsdException w:name="Light Shading Accent 5" w:uiPriority="60"/>
-    <w:lsdException w:name="Light List Accent 5" w:uiPriority="61"/>
-    <w:lsdException w:name="Light Grid Accent 5" w:uiPriority="62"/>
-    <w:lsdException w:name="Medium Shading 1 Accent 5" w:uiPriority="63"/>
-    <w:lsdException w:name="Medium Shading 2 Accent 5" w:uiPriority="64"/>
-    <w:lsdException w:name="Medium List 1 Accent 5" w:uiPriority="65"/>
-    <w:lsdException w:name="Medium List 2 Accent 5" w:uiPriority="66"/>
-    <w:lsdException w:name="Medium Grid 1 Accent 5" w:uiPriority="67"/>
-    <w:lsdException w:name="Medium Grid 2 Accent 5" w:uiPriority="68"/>
-    <w:lsdException w:name="Medium Grid 3 Accent 5" w:uiPriority="69"/>
-    <w:lsdException w:name="Dark List Accent 5" w:uiPriority="70"/>
-    <w:lsdException w:name="Colorful Shading Accent 5" w:uiPriority="71"/>
-    <w:lsdException w:name="Colorful List Accent 5" w:uiPriority="72"/>
-    <w:lsdException w:name="Colorful Grid Accent 5" w:uiPriority="73"/>
-    <w:lsdException w:name="Light Shading Accent 6" w:uiPriority="60"/>
-    <w:lsdException w:name="Light List Accent 6" w:uiPriority="61"/>
-    <w:lsdException w:name="Light Grid Accent 6" w:uiPriority="62"/>
-    <w:lsdException w:name="Medium Shading 1 Accent 6" w:uiPriority="63"/>
-    <w:lsdException w:name="Medium Shading 2 Accent 6" w:uiPriority="64"/>
-    <w:lsdException w:name="Medium List 1 Accent 6" w:uiPriority="65"/>
-    <w:lsdException w:name="Medium List 2 Accent 6" w:uiPriority="66"/>
-    <w:lsdException w:name="Medium Grid 1 Accent 6" w:uiPriority="67"/>
-    <w:lsdException w:name="Medium Grid 2 Accent 6" w:uiPriority="68"/>
-    <w:lsdException w:name="Medium Grid 3 Accent 6" w:uiPriority="69"/>
-    <w:lsdException w:name="Dark List Accent 6" w:uiPriority="70"/>
-    <w:lsdException w:name="Colorful Shading Accent 6" w:uiPriority="71"/>
-    <w:lsdException w:name="Colorful List Accent 6" w:uiPriority="72"/>
-    <w:lsdException w:name="Colorful Grid Accent 6" w:uiPriority="73"/>
-    <w:lsdException w:name="Subtle Emphasis" w:uiPriority="19" w:qFormat="1"/>
-    <w:lsdException w:name="Intense Emphasis" w:uiPriority="21" w:qFormat="1"/>
-    <w:lsdException w:name="Subtle Reference" w:uiPriority="31" w:qFormat="1"/>
-    <w:lsdException w:name="Intense Reference" w:uiPriority="32" w:qFormat="1"/>
-    <w:lsdException w:name="Book Title" w:uiPriority="33" w:qFormat="1"/>
-    <w:lsdException w:name="Bibliography" w:semiHidden="1" w:uiPriority="37" w:unhideWhenUsed="1"/>
-    <w:lsdException w:name="TOC Heading" w:semiHidden="1" w:uiPriority="39" w:unhideWhenUsed="1" w:qFormat="1"/>
-    <w:lsdException w:name="Plain Table 1" w:uiPriority="41"/>
-    <w:lsdException w:name="Plain Table 2" w:uiPriority="42"/>
-    <w:lsdException w:name="Plain Table 3" w:uiPriority="43"/>
-    <w:lsdException w:name="Plain Table 4" w:uiPriority="44"/>
-    <w:lsdException w:name="Plain Table 5" w:uiPriority="45"/>
-    <w:lsdException w:name="Grid Table Light" w:uiPriority="40"/>
-    <w:lsdException w:name="Grid Table 1 Light" w:uiPriority="46"/>
-    <w:lsdException w:name="Grid Table 2" w:uiPriority="47"/>
-    <w:lsdException w:name="Grid Table 3" w:uiPriority="48"/>
-    <w:lsdException w:name="Grid Table 4" w:uiPriority="49"/>
-    <w:lsdException w:name="Grid Table 5 Dark" w:uiPriority="50"/>
-    <w:lsdException w:name="Grid Table 6 Colorful" w:uiPriority="51"/>
-    <w:lsdException w:name="Grid Table 7 Colorful" w:uiPriority="52"/>
-    <w:lsdException w:name="Grid Table 1 Light Accent 1" w:uiPriority="46"/>
-    <w:lsdException w:name="Grid Table 2 Accent 1" w:uiPriority="47"/>
-    <w:lsdException w:name="Grid Table 3 Accent 1" w:uiPriority="48"/>
-    <w:lsdException w:name="Grid Table 4 Accent 1" w:uiPriority="49"/>
-    <w:lsdException w:name="Grid Table 5 Dark Accent 1" w:uiPriority="50"/>
-    <w:lsdException w:name="Grid Table 6 Colorful Accent 1" w:uiPriority="51"/>
-    <w:lsdException w:name="Grid Table 7 Colorful Accent 1" w:uiPriority="52"/>
-    <w:lsdException w:name="Grid Table 1 Light Accent 2" w:uiPriority="46"/>
-    <w:lsdException w:name="Grid Table 2 Accent 2" w:uiPriority="47"/>
-    <w:lsdException w:name="Grid Table 3 Accent 2" w:uiPriority="48"/>
-    <w:lsdException w:name="Grid Table 4 Accent 2" w:uiPriority="49"/>
-    <w:lsdException w:name="Grid Table 5 Dark Accent 2" w:uiPriority="50"/>
-    <w:lsdException w:name="Grid Table 6 Colorful Accent 2" w:uiPriority="51"/>
-    <w:lsdException w:name="Grid Table 7 Colorful Accent 2" w:uiPriority="52"/>
-    <w:lsdException w:name="Grid Table 1 Light Accent 3" w:uiPriority="46"/>
-    <w:lsdException w:name="Grid Table 2 Accent 3" w:uiPriority="47"/>
-    <w:lsdException w:name="Grid Table 3 Accent 3" w:uiPriority="48"/>
-    <w:lsdException w:name="Grid Table 4 Accent 3" w:uiPriority="49"/>
-    <w:lsdException w:name="Grid Table 5 Dark Accent 3" w:uiPriority="50"/>
-    <w:lsdException w:name="Grid Table 6 Colorful Accent 3" w:uiPriority="51"/>
-    <w:lsdException w:name="Grid Table 7 Colorful Accent 3" w:uiPriority="52"/>
-    <w:lsdException w:name="Grid Table 1 Light Accent 4" w:uiPriority="46"/>
-    <w:lsdException w:name="Grid Table 2 Accent 4" w:uiPriority="47"/>
-    <w:lsdException w:name="Grid Table 3 Accent 4" w:uiPriority="48"/>
-    <w:lsdException w:name="Grid Table 4 Accent 4" w:uiPriority="49"/>
-    <w:lsdException w:name="Grid Table 5 Dark Accent 4" w:uiPriority="50"/>
-    <w:lsdException w:name="Grid Table 6 Colorful Accent 4" w:uiPriority="51"/>
-    <w:lsdException w:name="Grid Table 7 Colorful Accent 4" w:uiPriority="52"/>
-    <w:lsdException w:name="Grid Table 1 Light Accent 5" w:uiPriority="46"/>
-    <w:lsdException w:name="Grid Table 2 Accent 5" w:uiPriority="47"/>
-    <w:lsdException w:name="Grid Table 3 Accent 5" w:uiPriority="48"/>
-    <w:lsdException w:name="Grid Table 4 Accent 5" w:uiPriority="49"/>
-    <w:lsdException w:name="Grid Table 5 Dark Accent 5" w:uiPriority="50"/>
-    <w:lsdException w:name="Grid Table 6 Colorful Accent 5" w:uiPriority="51"/>
-    <w:lsdException w:name="Grid Table 7 Colorful Accent 5" w:uiPriority="52"/>
-    <w:lsdException w:name="Grid Table 1 Light Accent 6" w:uiPriority="46"/>
-    <w:lsdException w:name="Grid Table 2 Accent 6" w:uiPriority="47"/>
-    <w:lsdException w:name="Grid Table 3 Accent 6" w:uiPriority="48"/>
-    <w:lsdException w:name="Grid Table 4 Accent 6" w:uiPriority="49"/>
-    <w:lsdException w:name="Grid Table 5 Dark Accent 6" w:uiPriority="50"/>
-    <w:lsdException w:name="Grid Table 6 Colorful Accent 6" w:uiPriority="51"/>
-    <w:lsdException w:name="Grid Table 7 Colorful Accent 6" w:uiPriority="52"/>
-    <w:lsdException w:name="List Table 1 Light" w:uiPriority="46"/>
-    <w:lsdException w:name="List Table 2" w:uiPriority="47"/>
-    <w:lsdException w:name="List Table 3" w:uiPriority="48"/>
-    <w:lsdException w:name="List Table 4" w:uiPriority="49"/>
-    <w:lsdException w:name="List Table 5 Dark" w:uiPriority="50"/>
-    <w:lsdException w:name="List Table 6 Colorful" w:uiPriority="51"/>
-    <w:lsdException w:name="List Table 7 Colorful" w:uiPriority="52"/>
-    <w:lsdException w:name="List Table 1 Light Accent 1" w:uiPriority="46"/>
-    <w:lsdException w:name="List Table 2 Accent 1" w:uiPriority="47"/>
-    <w:lsdException w:name="List Table 3 Accent 1" w:uiPriority="48"/>
-    <w:lsdException w:name="List Table 4 Accent 1" w:uiPriority="49"/>
-    <w:lsdException w:name="List Table 5 Dark Accent 1" w:uiPriority="50"/>
-    <w:lsdException w:name="List Table 6 Colorful Accent 1" w:uiPriority="51"/>
-    <w:lsdException w:name="List Table 7 Colorful Accent 1" w:uiPriority="52"/>
-    <w:lsdException w:name="List Table 1 Light Accent 2" w:uiPriority="46"/>
-    <w:lsdException w:name="List Table 2 Accent 2" w:uiPriority="47"/>
-    <w:lsdException w:name="List Table 3 Accent 2" w:uiPriority="48"/>
-    <w:lsdException w:name="List Table 4 Accent 2" w:uiPriority="49"/>
-    <w:lsdException w:name="List Table 5 Dark Accent 2" w:uiPriority="50"/>
-    <w:lsdException w:name="List Table 6 Colorful Accent 2" w:uiPriority="51"/>
-    <w:lsdException w:name="List Table 7 Colorful Accent 2" w:uiPriority="52"/>
-    <w:lsdException w:name="List Table 1 Light Accent 3" w:uiPriority="46"/>
-    <w:lsdException w:name="List Table 2 Accent 3" w:uiPriority="47"/>
-    <w:lsdException w:name="List Table 3 Accent 3" w:uiPriority="48"/>
-    <w:lsdException w:name="List Table 4 Accent 3" w:uiPriority="49"/>
-    <w:lsdException w:name="List Table 5 Dark Accent 3" w:uiPriority="50"/>
-    <w:lsdException w:name="List Table 6 Colorful Accent 3" w:uiPriority="51"/>
-    <w:lsdException w:name="List Table 7 Colorful Accent 3" w:uiPriority="52"/>
-    <w:lsdException w:name="List Table 1 Light Accent 4" w:uiPriority="46"/>
-    <w:lsdException w:name="List Table 2 Accent 4" w:uiPriority="47"/>
-    <w:lsdException w:name="List Table 3 Accent 4" w:uiPriority="48"/>
-    <w:lsdException w:name="List Table 4 Accent 4" w:uiPriority="49"/>
-    <w:lsdException w:name="List Table 5 Dark Accent 4" w:uiPriority="50"/>
-    <w:lsdException w:name="List Table 6 Colorful Accent 4" w:uiPriority="51"/>
-    <w:lsdException w:name="List Table 7 Colorful Accent 4" w:uiPriority="52"/>
-    <w:lsdException w:name="List Table 1 Light Accent 5" w:uiPriority="46"/>
-    <w:lsdException w:name="List Table 2 Accent 5" w:uiPriority="47"/>
-    <w:lsdException w:name="List Table 3 Accent 5" w:uiPriority="48"/>
-    <w:lsdException w:name="List Table 4 Accent 5" w:uiPriority="49"/>
-    <w:lsdException w:name="List Table 5 Dark Accent 5" w:uiPriority="50"/>
-    <w:lsdException w:name="List Table 6 Colorful Accent 5" w:uiPriority="51"/>
-    <w:lsdException w:name="List Table 7 Colorful Accent 5" w:uiPriority="52"/>
-    <w:lsdException w:name="List Table 1 Light Accent 6" w:uiPriority="46"/>
-    <w:lsdException w:name="List Table 2 Accent 6" w:uiPriority="47"/>
-    <w:lsdException w:name="List Table 3 Accent 6" w:uiPriority="48"/>
-    <w:lsdException w:name="List Table 4 Accent 6" w:uiPriority="49"/>
-    <w:lsdException w:name="List Table 5 Dark Accent 6" w:uiPriority="50"/>
-    <w:lsdException w:name="List Table 6 Colorful Accent 6" w:uiPriority="51"/>
-    <w:lsdException w:name="List Table 7 Colorful Accent 6" w:uiPriority="52"/>
-  </w:latentStyles>
-  <w:style w:type="paragraph" w:default="1" w:styleId="Standard">
-    <w:name w:val="Normal"/>
-    <w:qFormat/>
-  </w:style>
-  <w:style w:type="character" w:default="1" w:styleId="Absatz-Standardschriftart">
-    <w:name w:val="Default Paragraph Font"/>
-    <w:uiPriority w:val="1"/>
-    <w:semiHidden/>
-    <w:unhideWhenUsed/>
-  </w:style>
-  <w:style w:type="table" w:default="1" w:styleId="NormaleTabelle">
-    <w:name w:val="Normal Table"/>
-    <w:uiPriority w:val="99"/>
-    <w:semiHidden/>
-    <w:unhideWhenUsed/>
-    <w:tblPr>
-      <w:tblInd w:w="0" w:type="dxa"/>
-      <w:tblCellMar>
-        <w:top w:w="0" w:type="dxa"/>
-        <w:left w:w="108" w:type="dxa"/>
-        <w:bottom w:w="0" w:type="dxa"/>
-        <w:right w:w="108" w:type="dxa"/>
-      </w:tblCellMar>
-    </w:tblPr>
-  </w:style>
-  <w:style w:type="numbering" w:default="1" w:styleId="KeineListe">
-    <w:name w:val="No List"/>
-    <w:uiPriority w:val="99"/>
-    <w:semiHidden/>
-    <w:unhideWhenUsed/>
-  </w:style>
-  <w:style w:type="character" w:styleId="Platzhaltertext">
-    <w:name w:val="Placeholder Text"/>
-    <w:basedOn w:val="Absatz-Standardschriftart"/>
-    <w:uiPriority w:val="99"/>
-    <w:semiHidden/>
-    <w:rsid w:val="00580A86"/>
-    <w:rPr>
-      <w:color w:val="808080"/>
-    </w:rPr>
-  </w:style>
-</w:styles>
-</file>
-
-<file path=word/glossary/webSettings.xml><?xml version="1.0" encoding="utf-8"?>
-<w:webSettings xmlns:mc="http://schemas.openxmlformats.org/markup-compatibility/2006" xmlns:r="http://schemas.openxmlformats.org/officeDocument/2006/relationships" xmlns:w="http://schemas.openxmlformats.org/wordprocessingml/2006/main" xmlns:w14="http://schemas.microsoft.com/office/word/2010/wordml" xmlns:w15="http://schemas.microsoft.com/office/word/2012/wordml" mc:Ignorable="w14 w15">
-  <w:optimizeForBrowser/>
-  <w:allowPNG/>
-</w:webSettings>
-</file>
-
 <file path=word/theme/theme1.xml><?xml version="1.0" encoding="utf-8"?>
 <a:theme xmlns:a="http://schemas.openxmlformats.org/drawingml/2006/main" name="Office Theme">
   <a:themeElements>
@@ -3422,7 +3009,7 @@
 </file>
 
 <file path=customXml/itemProps1.xml><?xml version="1.0" encoding="utf-8"?>
-<ds:datastoreItem xmlns:ds="http://schemas.openxmlformats.org/officeDocument/2006/customXml" ds:itemID="{27ED3CC0-077E-4E7A-8DB5-C4CC7612B697}">
+<ds:datastoreItem xmlns:ds="http://schemas.openxmlformats.org/officeDocument/2006/customXml" ds:itemID="{C9F25E98-5D01-40C3-A58A-F33AADBF007F}">
   <ds:schemaRefs>
     <ds:schemaRef ds:uri="http://schemas.openxmlformats.org/officeDocument/2006/bibliography"/>
   </ds:schemaRefs>

</xml_diff>